<commit_message>
updating docs / updating grant notice
</commit_message>
<xml_diff>
--- a/doc/ACS-Alchemist-UserManual.docx
+++ b/doc/ACS-Alchemist-UserManual.docx
@@ -2,30 +2,6 @@
 <file path=word/document.xml><?xml version="1.0" encoding="utf-8"?>
 <w:document xmlns:wpc="http://schemas.microsoft.com/office/word/2010/wordprocessingCanvas" xmlns:mc="http://schemas.openxmlformats.org/markup-compatibility/2006" xmlns:o="urn:schemas-microsoft-com:office:office" xmlns:r="http://schemas.openxmlformats.org/officeDocument/2006/relationships" xmlns:m="http://schemas.openxmlformats.org/officeDocument/2006/math" xmlns:v="urn:schemas-microsoft-com:vml" xmlns:wp14="http://schemas.microsoft.com/office/word/2010/wordprocessingDrawing" xmlns:wp="http://schemas.openxmlformats.org/drawingml/2006/wordprocessingDrawing" xmlns:w10="urn:schemas-microsoft-com:office:word" xmlns:w="http://schemas.openxmlformats.org/wordprocessingml/2006/main" xmlns:w14="http://schemas.microsoft.com/office/word/2010/wordml" xmlns:wpg="http://schemas.microsoft.com/office/word/2010/wordprocessingGroup" xmlns:wpi="http://schemas.microsoft.com/office/word/2010/wordprocessingInk" xmlns:wne="http://schemas.microsoft.com/office/word/2006/wordml" xmlns:wps="http://schemas.microsoft.com/office/word/2010/wordprocessingShape" mc:Ignorable="w14 wp14">
   <w:body>
-    <w:p>
-      <w:pPr>
-        <w:pStyle w:val="Header"/>
-        <w:rPr>
-          <w:color w:val="000000"/>
-        </w:rPr>
-      </w:pPr>
-    </w:p>
-    <w:p>
-      <w:pPr>
-        <w:pStyle w:val="Header"/>
-        <w:rPr>
-          <w:color w:val="000000"/>
-        </w:rPr>
-      </w:pPr>
-    </w:p>
-    <w:p>
-      <w:pPr>
-        <w:pStyle w:val="Header"/>
-        <w:rPr>
-          <w:color w:val="000000"/>
-        </w:rPr>
-      </w:pPr>
-    </w:p>
     <w:p>
       <w:pPr>
         <w:pStyle w:val="Header"/>
@@ -150,13 +126,6 @@
     <w:p/>
     <w:p/>
     <w:p/>
-    <w:p/>
-    <w:p/>
-    <w:p/>
-    <w:p/>
-    <w:p/>
-    <w:p/>
-    <w:p/>
     <w:p>
       <w:r>
         <w:rPr>
@@ -164,7 +133,7 @@
           <w:lang w:eastAsia="ja-JP"/>
         </w:rPr>
         <w:drawing>
-          <wp:inline distT="0" distB="0" distL="0" distR="0" wp14:anchorId="3B4AF379" wp14:editId="456B414C">
+          <wp:inline distT="0" distB="0" distL="0" distR="0" wp14:anchorId="2049F59C" wp14:editId="50603571">
             <wp:extent cx="1485900" cy="371475"/>
             <wp:effectExtent l="0" t="0" r="0" b="9525"/>
             <wp:docPr id="41" name="Picture 2" descr="azavea_RGB_72dpi_white_med"/>
@@ -213,7 +182,6 @@
         </w:drawing>
       </w:r>
     </w:p>
-    <w:p/>
     <w:p>
       <w:pPr>
         <w:rPr>
@@ -223,22 +191,138 @@
           <w:szCs w:val="20"/>
         </w:rPr>
       </w:pPr>
-      <w:proofErr w:type="gramStart"/>
       <w:r>
         <w:rPr>
           <w:rFonts w:cs="Arial"/>
           <w:color w:val="000000"/>
         </w:rPr>
-        <w:t>Azavea  |</w:t>
-      </w:r>
-      <w:proofErr w:type="gramEnd"/>
-      <w:r>
-        <w:rPr>
+        <w:t>340 N 12th St, Suite 402, Philadelphia, PA</w:t>
+      </w:r>
+    </w:p>
+    <w:p>
+      <w:pPr>
+        <w:rPr>
+          <w:rStyle w:val="Hyperlink"/>
+          <w:rFonts w:cs="Arial"/>
+          <w:color w:val="0065CC"/>
+        </w:rPr>
+      </w:pPr>
+      <w:hyperlink r:id="rId11" w:tgtFrame="_blank" w:history="1">
+        <w:r>
+          <w:rPr>
+            <w:rStyle w:val="Hyperlink"/>
+            <w:rFonts w:cs="Arial"/>
+            <w:color w:val="0065CC"/>
+          </w:rPr>
+          <w:t>info@azavea.com</w:t>
+        </w:r>
+      </w:hyperlink>
+      <w:r>
+        <w:rPr>
+          <w:rStyle w:val="apple-converted-space"/>
           <w:rFonts w:cs="Arial"/>
           <w:color w:val="000000"/>
         </w:rPr>
-        <w:t xml:space="preserve">  340 N 12th St, Suite 402, Philadelphia, PA</w:t>
-      </w:r>
+        <w:t> </w:t>
+      </w:r>
+      <w:r>
+        <w:rPr>
+          <w:rFonts w:cs="Arial"/>
+          <w:color w:val="000000"/>
+        </w:rPr>
+        <w:t> </w:t>
+      </w:r>
+      <w:proofErr w:type="gramStart"/>
+      <w:r>
+        <w:rPr>
+          <w:rFonts w:cs="Arial"/>
+          <w:color w:val="000000"/>
+        </w:rPr>
+        <w:t>|  T</w:t>
+      </w:r>
+      <w:proofErr w:type="gramEnd"/>
+      <w:r>
+        <w:rPr>
+          <w:rFonts w:cs="Arial"/>
+          <w:color w:val="000000"/>
+        </w:rPr>
+        <w:t xml:space="preserve"> 215.925.2600  |  F 215.925.2663</w:t>
+      </w:r>
+      <w:r>
+        <w:rPr>
+          <w:rFonts w:cs="Arial"/>
+          <w:color w:val="000000"/>
+        </w:rPr>
+        <w:br/>
+        <w:t>Web</w:t>
+      </w:r>
+      <w:r>
+        <w:rPr>
+          <w:rStyle w:val="apple-converted-space"/>
+          <w:rFonts w:cs="Arial"/>
+          <w:color w:val="000000"/>
+        </w:rPr>
+        <w:t> </w:t>
+      </w:r>
+      <w:hyperlink r:id="rId12" w:history="1">
+        <w:r>
+          <w:rPr>
+            <w:rStyle w:val="Hyperlink"/>
+            <w:rFonts w:cs="Arial"/>
+          </w:rPr>
+          <w:t>azavea.com</w:t>
+        </w:r>
+      </w:hyperlink>
+      <w:r>
+        <w:rPr>
+          <w:rFonts w:cs="Arial"/>
+          <w:color w:val="000000"/>
+        </w:rPr>
+        <w:t xml:space="preserve"> </w:t>
+      </w:r>
+      <w:r>
+        <w:rPr>
+          <w:rFonts w:cs="Arial"/>
+          <w:color w:val="000000"/>
+        </w:rPr>
+        <w:t>|  Twitter</w:t>
+      </w:r>
+      <w:r>
+        <w:rPr>
+          <w:rStyle w:val="apple-converted-space"/>
+          <w:rFonts w:cs="Arial"/>
+          <w:color w:val="000000"/>
+        </w:rPr>
+        <w:t> </w:t>
+      </w:r>
+      <w:hyperlink r:id="rId13" w:tgtFrame="_blank" w:history="1">
+        <w:r>
+          <w:rPr>
+            <w:rStyle w:val="Hyperlink"/>
+            <w:rFonts w:cs="Arial"/>
+            <w:color w:val="0065CC"/>
+          </w:rPr>
+          <w:t>@</w:t>
+        </w:r>
+        <w:proofErr w:type="spellStart"/>
+        <w:r>
+          <w:rPr>
+            <w:rStyle w:val="Hyperlink"/>
+            <w:rFonts w:cs="Arial"/>
+            <w:color w:val="0065CC"/>
+          </w:rPr>
+          <w:t>azavea</w:t>
+        </w:r>
+        <w:proofErr w:type="spellEnd"/>
+        <w:r>
+          <w:rPr>
+            <w:rStyle w:val="Hyperlink"/>
+            <w:rFonts w:cs="Arial"/>
+            <w:color w:val="0065CC"/>
+          </w:rPr>
+          <w:t> </w:t>
+        </w:r>
+      </w:hyperlink>
     </w:p>
     <w:p>
       <w:pPr>
@@ -249,16 +333,259 @@
           <w:szCs w:val="24"/>
         </w:rPr>
       </w:pPr>
-      <w:hyperlink r:id="rId11" w:tgtFrame="_blank" w:history="1">
+    </w:p>
+    <w:p>
+      <w:pPr>
+        <w:rPr>
+          <w:rFonts w:cs="Arial"/>
+          <w:color w:val="000000"/>
+          <w:sz w:val="24"/>
+          <w:szCs w:val="24"/>
+        </w:rPr>
+      </w:pPr>
+    </w:p>
+    <w:p>
+      <w:pPr>
+        <w:rPr>
+          <w:rFonts w:cs="Arial"/>
+          <w:color w:val="000000"/>
+        </w:rPr>
+      </w:pPr>
+      <w:r>
+        <w:rPr>
+          <w:noProof/>
+          <w:lang w:eastAsia="ja-JP"/>
+        </w:rPr>
+        <w:drawing>
+          <wp:inline distT="0" distB="0" distL="0" distR="0" wp14:anchorId="15EF0CBD" wp14:editId="0EC87C97">
+            <wp:extent cx="1716656" cy="526211"/>
+            <wp:effectExtent l="0" t="0" r="0" b="7620"/>
+            <wp:docPr id="5" name="Picture 5" descr="Temple University"/>
+            <wp:cNvGraphicFramePr>
+              <a:graphicFrameLocks xmlns:a="http://schemas.openxmlformats.org/drawingml/2006/main" noChangeAspect="1"/>
+            </wp:cNvGraphicFramePr>
+            <a:graphic xmlns:a="http://schemas.openxmlformats.org/drawingml/2006/main">
+              <a:graphicData uri="http://schemas.openxmlformats.org/drawingml/2006/picture">
+                <pic:pic xmlns:pic="http://schemas.openxmlformats.org/drawingml/2006/picture">
+                  <pic:nvPicPr>
+                    <pic:cNvPr id="0" name="Picture 1" descr="Temple University"/>
+                    <pic:cNvPicPr>
+                      <a:picLocks noChangeAspect="1" noChangeArrowheads="1"/>
+                    </pic:cNvPicPr>
+                  </pic:nvPicPr>
+                  <pic:blipFill rotWithShape="1">
+                    <a:blip r:embed="rId14">
+                      <a:extLst>
+                        <a:ext uri="{28A0092B-C50C-407E-A947-70E740481C1C}">
+                          <a14:useLocalDpi xmlns:a14="http://schemas.microsoft.com/office/drawing/2010/main" val="0"/>
+                        </a:ext>
+                      </a:extLst>
+                    </a:blip>
+                    <a:srcRect t="28859" r="9954" b="30202"/>
+                    <a:stretch/>
+                  </pic:blipFill>
+                  <pic:spPr bwMode="auto">
+                    <a:xfrm>
+                      <a:off x="0" y="0"/>
+                      <a:ext cx="1716528" cy="526172"/>
+                    </a:xfrm>
+                    <a:prstGeom prst="rect">
+                      <a:avLst/>
+                    </a:prstGeom>
+                    <a:noFill/>
+                    <a:ln>
+                      <a:noFill/>
+                    </a:ln>
+                    <a:extLst>
+                      <a:ext uri="{53640926-AAD7-44D8-BBD7-CCE9431645EC}">
+                        <a14:shadowObscured xmlns:a14="http://schemas.microsoft.com/office/drawing/2010/main"/>
+                      </a:ext>
+                    </a:extLst>
+                  </pic:spPr>
+                </pic:pic>
+              </a:graphicData>
+            </a:graphic>
+          </wp:inline>
+        </w:drawing>
+      </w:r>
+      <w:r>
+        <w:rPr>
+          <w:rFonts w:cs="Arial"/>
+          <w:color w:val="000000"/>
+        </w:rPr>
+        <w:t xml:space="preserve"> </w:t>
+      </w:r>
+    </w:p>
+    <w:p>
+      <w:pPr>
+        <w:rPr>
+          <w:rFonts w:cs="Arial"/>
+          <w:color w:val="000000"/>
+        </w:rPr>
+      </w:pPr>
+      <w:r>
+        <w:rPr>
+          <w:rFonts w:cs="Arial"/>
+          <w:color w:val="000000"/>
+        </w:rPr>
+        <w:t>Department of Criminal Justice</w:t>
+      </w:r>
+    </w:p>
+    <w:p>
+      <w:pPr>
+        <w:rPr>
+          <w:rFonts w:cs="Arial"/>
+          <w:color w:val="000000"/>
+        </w:rPr>
+      </w:pPr>
+      <w:r>
+        <w:rPr>
+          <w:rFonts w:cs="Arial"/>
+          <w:color w:val="000000"/>
+        </w:rPr>
+        <w:t>Center for Security and Crime Science</w:t>
+      </w:r>
+    </w:p>
+    <w:p>
+      <w:pPr>
+        <w:rPr>
+          <w:rFonts w:cs="Arial"/>
+          <w:color w:val="000000"/>
+          <w:sz w:val="20"/>
+          <w:szCs w:val="20"/>
+        </w:rPr>
+      </w:pPr>
+      <w:proofErr w:type="spellStart"/>
+      <w:r>
+        <w:rPr>
+          <w:rFonts w:cs="Arial"/>
+          <w:color w:val="000000"/>
+          <w:sz w:val="20"/>
+          <w:szCs w:val="20"/>
+        </w:rPr>
+        <w:t>Gladfelter</w:t>
+      </w:r>
+      <w:proofErr w:type="spellEnd"/>
+      <w:r>
+        <w:rPr>
+          <w:rFonts w:cs="Arial"/>
+          <w:color w:val="000000"/>
+          <w:sz w:val="20"/>
+          <w:szCs w:val="20"/>
+        </w:rPr>
+        <w:t xml:space="preserve"> Hall, 5th floor</w:t>
+      </w:r>
+    </w:p>
+    <w:p>
+      <w:pPr>
+        <w:rPr>
+          <w:rFonts w:cs="Arial"/>
+          <w:color w:val="000000"/>
+          <w:sz w:val="20"/>
+          <w:szCs w:val="20"/>
+        </w:rPr>
+      </w:pPr>
+      <w:r>
+        <w:rPr>
+          <w:rFonts w:cs="Arial"/>
+          <w:color w:val="000000"/>
+          <w:sz w:val="20"/>
+          <w:szCs w:val="20"/>
+        </w:rPr>
+        <w:t>1115 W. Berks Street</w:t>
+      </w:r>
+    </w:p>
+    <w:p>
+      <w:pPr>
+        <w:rPr>
+          <w:rFonts w:cs="Arial"/>
+          <w:color w:val="000000"/>
+          <w:sz w:val="20"/>
+          <w:szCs w:val="20"/>
+        </w:rPr>
+      </w:pPr>
+      <w:r>
+        <w:rPr>
+          <w:rFonts w:cs="Arial"/>
+          <w:color w:val="000000"/>
+          <w:sz w:val="20"/>
+          <w:szCs w:val="20"/>
+        </w:rPr>
+        <w:t>Philadelphia PA 19122</w:t>
+      </w:r>
+    </w:p>
+    <w:p>
+      <w:pPr>
+        <w:rPr>
+          <w:rFonts w:cs="Arial"/>
+          <w:color w:val="000000"/>
+          <w:sz w:val="24"/>
+          <w:szCs w:val="24"/>
+        </w:rPr>
+      </w:pPr>
+      <w:hyperlink r:id="rId15" w:history="1">
         <w:r>
           <w:rPr>
             <w:rStyle w:val="Hyperlink"/>
-            <w:rFonts w:cs="Arial"/>
-            <w:color w:val="0065CC"/>
-          </w:rPr>
-          <w:t>info@azavea.com</w:t>
+          </w:rPr>
+          <w:t>cscs@temple.edu</w:t>
         </w:r>
       </w:hyperlink>
+      <w:r>
+        <w:t xml:space="preserve"> </w:t>
+      </w:r>
+      <w:r>
+        <w:rPr>
+          <w:rFonts w:cs="Arial"/>
+          <w:color w:val="000000"/>
+        </w:rPr>
+        <w:t> </w:t>
+      </w:r>
+      <w:proofErr w:type="gramStart"/>
+      <w:r>
+        <w:rPr>
+          <w:rFonts w:cs="Arial"/>
+          <w:color w:val="000000"/>
+        </w:rPr>
+        <w:t>|  T</w:t>
+      </w:r>
+      <w:proofErr w:type="gramEnd"/>
+      <w:r>
+        <w:rPr>
+          <w:rFonts w:cs="Arial"/>
+          <w:color w:val="000000"/>
+        </w:rPr>
+        <w:t xml:space="preserve"> </w:t>
+      </w:r>
+      <w:r>
+        <w:rPr>
+          <w:rFonts w:cs="Arial"/>
+          <w:color w:val="000000"/>
+        </w:rPr>
+        <w:t>215.204.7918</w:t>
+      </w:r>
+      <w:r>
+        <w:rPr>
+          <w:rFonts w:cs="Arial"/>
+          <w:color w:val="000000"/>
+        </w:rPr>
+        <w:t xml:space="preserve">  |  F </w:t>
+      </w:r>
+      <w:r>
+        <w:rPr>
+          <w:rFonts w:cs="Arial"/>
+          <w:color w:val="000000"/>
+        </w:rPr>
+        <w:t>215.204.3872</w:t>
+      </w:r>
+      <w:r>
+        <w:rPr>
+          <w:rFonts w:cs="Arial"/>
+          <w:color w:val="000000"/>
+        </w:rPr>
+        <w:br/>
+        <w:t>Web</w:t>
+      </w:r>
       <w:r>
         <w:rPr>
           <w:rStyle w:val="apple-converted-space"/>
@@ -267,120 +594,23 @@
         </w:rPr>
         <w:t> </w:t>
       </w:r>
+      <w:hyperlink r:id="rId16" w:history="1">
+        <w:r>
+          <w:rPr>
+            <w:rStyle w:val="Hyperlink"/>
+          </w:rPr>
+          <w:t>http://www.temple.edu/cj/cscs/</w:t>
+        </w:r>
+      </w:hyperlink>
       <w:r>
         <w:rPr>
           <w:rFonts w:cs="Arial"/>
           <w:color w:val="000000"/>
         </w:rPr>
-        <w:t> </w:t>
-      </w:r>
-      <w:proofErr w:type="gramStart"/>
-      <w:r>
-        <w:rPr>
-          <w:rFonts w:cs="Arial"/>
-          <w:color w:val="000000"/>
-        </w:rPr>
-        <w:t>|  T</w:t>
-      </w:r>
-      <w:proofErr w:type="gramEnd"/>
-      <w:r>
-        <w:rPr>
-          <w:rFonts w:cs="Arial"/>
-          <w:color w:val="000000"/>
-        </w:rPr>
-        <w:t xml:space="preserve"> 215.925.2600  |  F 215.925.2663</w:t>
-      </w:r>
-      <w:r>
-        <w:rPr>
-          <w:rFonts w:cs="Arial"/>
-          <w:color w:val="000000"/>
-        </w:rPr>
-        <w:br/>
-        <w:t>Web</w:t>
-      </w:r>
-      <w:r>
-        <w:rPr>
-          <w:rStyle w:val="apple-converted-space"/>
-          <w:rFonts w:cs="Arial"/>
-          <w:color w:val="000000"/>
-        </w:rPr>
-        <w:t> </w:t>
-      </w:r>
-      <w:hyperlink r:id="rId12" w:history="1">
-        <w:r>
-          <w:rPr>
-            <w:rStyle w:val="Hyperlink"/>
-            <w:rFonts w:cs="Arial"/>
-          </w:rPr>
-          <w:t>azavea.com</w:t>
-        </w:r>
-      </w:hyperlink>
-      <w:r>
-        <w:rPr>
-          <w:rFonts w:cs="Arial"/>
-          <w:color w:val="000000"/>
-        </w:rPr>
         <w:t xml:space="preserve"> </w:t>
       </w:r>
-      <w:r>
-        <w:rPr>
-          <w:rFonts w:cs="Arial"/>
-          <w:color w:val="000000"/>
-        </w:rPr>
-        <w:t>|  Twitter</w:t>
-      </w:r>
-      <w:r>
-        <w:rPr>
-          <w:rStyle w:val="apple-converted-space"/>
-          <w:rFonts w:cs="Arial"/>
-          <w:color w:val="000000"/>
-        </w:rPr>
-        <w:t> </w:t>
-      </w:r>
-      <w:hyperlink r:id="rId13" w:tgtFrame="_blank" w:history="1">
-        <w:r>
-          <w:rPr>
-            <w:rStyle w:val="Hyperlink"/>
-            <w:rFonts w:cs="Arial"/>
-            <w:color w:val="0065CC"/>
-          </w:rPr>
-          <w:t>@</w:t>
-        </w:r>
-        <w:proofErr w:type="spellStart"/>
-        <w:r>
-          <w:rPr>
-            <w:rStyle w:val="Hyperlink"/>
-            <w:rFonts w:cs="Arial"/>
-            <w:color w:val="0065CC"/>
-          </w:rPr>
-          <w:t>azavea</w:t>
-        </w:r>
-        <w:proofErr w:type="spellEnd"/>
-        <w:r>
-          <w:rPr>
-            <w:rStyle w:val="Hyperlink"/>
-            <w:rFonts w:cs="Arial"/>
-            <w:color w:val="0065CC"/>
-          </w:rPr>
-          <w:t> </w:t>
-        </w:r>
-      </w:hyperlink>
-    </w:p>
-    <w:bookmarkEnd w:id="0"/>
-    <w:p>
-      <w:pPr>
-        <w:spacing w:line="240" w:lineRule="auto"/>
-        <w:rPr>
-          <w:b/>
-          <w:color w:val="990000"/>
-          <w:sz w:val="44"/>
-          <w:szCs w:val="24"/>
-        </w:rPr>
-      </w:pPr>
-      <w:r>
-        <w:br w:type="page"/>
-      </w:r>
-    </w:p>
+    </w:p>
+    <w:p/>
     <w:p>
       <w:pPr>
         <w:pStyle w:val="Heading1"/>
@@ -389,6 +619,9 @@
         </w:rPr>
       </w:pPr>
       <w:bookmarkStart w:id="1" w:name="_Toc323857923"/>
+      <w:bookmarkStart w:id="2" w:name="_GoBack"/>
+      <w:bookmarkEnd w:id="0"/>
+      <w:bookmarkEnd w:id="2"/>
       <w:r>
         <w:lastRenderedPageBreak/>
         <w:t>Table of Contents</w:t>
@@ -753,7 +986,7 @@
             <w:noProof/>
             <w:webHidden/>
           </w:rPr>
-          <w:t>3</w:t>
+          <w:t>4</w:t>
         </w:r>
         <w:r>
           <w:rPr>
@@ -1280,8 +1513,6 @@
         </w:rPr>
         <w:fldChar w:fldCharType="end"/>
       </w:r>
-      <w:bookmarkStart w:id="2" w:name="_GoBack"/>
-      <w:bookmarkEnd w:id="2"/>
       <w:r>
         <w:br w:type="page"/>
       </w:r>
@@ -1355,13 +1586,47 @@
       </w:r>
       <w:proofErr w:type="spellEnd"/>
       <w:r>
-        <w:t xml:space="preserve"> and Ralph Taylor of Temple University and partially funded by a Predictive Policing grant from the National Institute of Justice (Award #</w:t>
-      </w:r>
-      <w:r>
-        <w:t xml:space="preserve"> 2010-DE-BX-K004</w:t>
-      </w:r>
-      <w:r>
-        <w:t xml:space="preserve">).  The </w:t>
+        <w:t xml:space="preserve"> and Ralph Taylor of Temple University </w:t>
+      </w:r>
+      <w:r>
+        <w:t>Center for Security and Crime Science</w:t>
+      </w:r>
+      <w:r>
+        <w:t xml:space="preserve">. </w:t>
+      </w:r>
+    </w:p>
+    <w:p>
+      <w:pPr>
+        <w:spacing w:line="300" w:lineRule="exact"/>
+      </w:pPr>
+    </w:p>
+    <w:p>
+      <w:pPr>
+        <w:spacing w:line="300" w:lineRule="exact"/>
+      </w:pPr>
+      <w:r>
+        <w:t xml:space="preserve">This project was supported by Award No. 2010-DE-BX-K004, awarded by the National Institute of Justice, Office of Justice Programs, </w:t>
+      </w:r>
+      <w:proofErr w:type="gramStart"/>
+      <w:r>
+        <w:t>U.S</w:t>
+      </w:r>
+      <w:proofErr w:type="gramEnd"/>
+      <w:r>
+        <w:t>. Department of Justice. The opinions, findings, and conclusions or recommendations expressed in this software are those of the author(s) and do not necessarily reflect those of the Department of Justice.</w:t>
+      </w:r>
+    </w:p>
+    <w:p>
+      <w:pPr>
+        <w:spacing w:line="300" w:lineRule="exact"/>
+      </w:pPr>
+    </w:p>
+    <w:p>
+      <w:pPr>
+        <w:spacing w:line="300" w:lineRule="exact"/>
+      </w:pPr>
+      <w:r>
+        <w:t xml:space="preserve">The </w:t>
       </w:r>
       <w:r>
         <w:t>source code is released under a</w:t>
@@ -1369,7 +1634,7 @@
       <w:r>
         <w:t xml:space="preserve"> GPLv3 license and is available at:  </w:t>
       </w:r>
-      <w:hyperlink r:id="rId14" w:history="1">
+      <w:hyperlink r:id="rId17" w:history="1">
         <w:r>
           <w:rPr>
             <w:rStyle w:val="Hyperlink"/>
@@ -1602,6 +1867,7 @@
       </w:pPr>
       <w:bookmarkStart w:id="6" w:name="_Toc323857927"/>
       <w:r>
+        <w:lastRenderedPageBreak/>
         <w:t>Building from Source</w:t>
       </w:r>
       <w:bookmarkEnd w:id="6"/>
@@ -1662,7 +1928,6 @@
       </w:pPr>
       <w:bookmarkStart w:id="7" w:name="_Toc323857928"/>
       <w:r>
-        <w:lastRenderedPageBreak/>
         <w:t>Windows Form Application</w:t>
       </w:r>
       <w:bookmarkEnd w:id="7"/>
@@ -1689,8 +1954,8 @@
           <w:lang w:eastAsia="ja-JP"/>
         </w:rPr>
         <w:drawing>
-          <wp:inline distT="0" distB="0" distL="0" distR="0" wp14:anchorId="12D6D31C" wp14:editId="566D9A49">
-            <wp:extent cx="5943600" cy="4540885"/>
+          <wp:inline distT="0" distB="0" distL="0" distR="0" wp14:anchorId="4F18C771" wp14:editId="41548960">
+            <wp:extent cx="5943600" cy="3834130"/>
             <wp:effectExtent l="0" t="0" r="0" b="0"/>
             <wp:docPr id="1" name="Picture 1"/>
             <wp:cNvGraphicFramePr>
@@ -1704,7 +1969,7 @@
                     <pic:cNvPicPr/>
                   </pic:nvPicPr>
                   <pic:blipFill>
-                    <a:blip r:embed="rId15"/>
+                    <a:blip r:embed="rId18"/>
                     <a:stretch>
                       <a:fillRect/>
                     </a:stretch>
@@ -1712,7 +1977,7 @@
                   <pic:spPr>
                     <a:xfrm>
                       <a:off x="0" y="0"/>
-                      <a:ext cx="5943600" cy="4540885"/>
+                      <a:ext cx="5943600" cy="3834130"/>
                     </a:xfrm>
                     <a:prstGeom prst="rect">
                       <a:avLst/>
@@ -2800,7 +3065,6 @@
         </w:numPr>
       </w:pPr>
       <w:r>
-        <w:lastRenderedPageBreak/>
         <w:t>-</w:t>
       </w:r>
       <w:proofErr w:type="spellStart"/>
@@ -3348,6 +3612,7 @@
           <w:sz w:val="20"/>
           <w:szCs w:val="20"/>
         </w:rPr>
+        <w:lastRenderedPageBreak/>
         <w:t>-</w:t>
       </w:r>
       <w:proofErr w:type="spellStart"/>
@@ -4009,6 +4274,7 @@
           <w:sz w:val="20"/>
           <w:szCs w:val="20"/>
         </w:rPr>
+        <w:lastRenderedPageBreak/>
         <w:t xml:space="preserve"># </w:t>
       </w:r>
       <w:proofErr w:type="gramStart"/>
@@ -4081,7 +4347,6 @@
           <w:sz w:val="20"/>
           <w:szCs w:val="20"/>
         </w:rPr>
-        <w:lastRenderedPageBreak/>
         <w:t xml:space="preserve"># </w:t>
       </w:r>
       <w:proofErr w:type="gramStart"/>
@@ -6207,7 +6472,63 @@
           <w:sz w:val="20"/>
           <w:szCs w:val="20"/>
         </w:rPr>
-        <w:t xml:space="preserve"> : Keeps empty cells and shapes around during export</w:t>
+        <w:t xml:space="preserve"> : </w:t>
+      </w:r>
+      <w:r>
+        <w:rPr>
+          <w:rFonts w:ascii="Courier New" w:hAnsi="Courier New" w:cs="Courier New"/>
+          <w:sz w:val="20"/>
+          <w:szCs w:val="20"/>
+        </w:rPr>
+        <w:t>Retain</w:t>
+      </w:r>
+      <w:r>
+        <w:rPr>
+          <w:rFonts w:ascii="Courier New" w:hAnsi="Courier New" w:cs="Courier New"/>
+          <w:sz w:val="20"/>
+          <w:szCs w:val="20"/>
+        </w:rPr>
+        <w:t xml:space="preserve"> cells </w:t>
+      </w:r>
+      <w:r>
+        <w:rPr>
+          <w:rFonts w:ascii="Courier New" w:hAnsi="Courier New" w:cs="Courier New"/>
+          <w:sz w:val="20"/>
+          <w:szCs w:val="20"/>
+        </w:rPr>
+        <w:t>or</w:t>
+      </w:r>
+      <w:r>
+        <w:rPr>
+          <w:rFonts w:ascii="Courier New" w:hAnsi="Courier New" w:cs="Courier New"/>
+          <w:sz w:val="20"/>
+          <w:szCs w:val="20"/>
+        </w:rPr>
+        <w:t xml:space="preserve"> </w:t>
+      </w:r>
+      <w:r>
+        <w:rPr>
+          <w:rFonts w:ascii="Courier New" w:hAnsi="Courier New" w:cs="Courier New"/>
+          <w:sz w:val="20"/>
+          <w:szCs w:val="20"/>
+        </w:rPr>
+        <w:t>polygons</w:t>
+      </w:r>
+      <w:r>
+        <w:rPr>
+          <w:rFonts w:ascii="Courier New" w:hAnsi="Courier New" w:cs="Courier New"/>
+          <w:sz w:val="20"/>
+          <w:szCs w:val="20"/>
+        </w:rPr>
+        <w:t xml:space="preserve"> </w:t>
+      </w:r>
+      <w:r>
+        <w:rPr>
+          <w:rFonts w:ascii="Courier New" w:hAnsi="Courier New" w:cs="Courier New"/>
+          <w:sz w:val="20"/>
+          <w:szCs w:val="20"/>
+        </w:rPr>
+        <w:t>when they are empty (have no population data)</w:t>
       </w:r>
     </w:p>
     <w:p>
@@ -6255,7 +6576,23 @@
           <w:sz w:val="20"/>
           <w:szCs w:val="20"/>
         </w:rPr>
-        <w:t>This parameter causes the exporter to include cells or geometries even though they do not overlap a summary polygon with data.</w:t>
+        <w:t xml:space="preserve">This parameter causes the exporter to include cells or geometries even though they do not </w:t>
+      </w:r>
+      <w:r>
+        <w:rPr>
+          <w:rFonts w:ascii="Courier New" w:hAnsi="Courier New" w:cs="Courier New"/>
+          <w:sz w:val="20"/>
+          <w:szCs w:val="20"/>
+        </w:rPr>
+        <w:t>include population</w:t>
+      </w:r>
+      <w:r>
+        <w:rPr>
+          <w:rFonts w:ascii="Courier New" w:hAnsi="Courier New" w:cs="Courier New"/>
+          <w:sz w:val="20"/>
+          <w:szCs w:val="20"/>
+        </w:rPr>
+        <w:t xml:space="preserve"> data.</w:t>
       </w:r>
       <w:r>
         <w:rPr>
@@ -6802,7 +7139,6 @@
           <w:sz w:val="20"/>
           <w:szCs w:val="20"/>
         </w:rPr>
-        <w:lastRenderedPageBreak/>
         <w:t>-</w:t>
       </w:r>
       <w:proofErr w:type="spellStart"/>
@@ -6889,9 +7225,9 @@
       </w:r>
     </w:p>
     <w:sectPr>
-      <w:headerReference w:type="default" r:id="rId16"/>
-      <w:footerReference w:type="default" r:id="rId17"/>
-      <w:footerReference w:type="first" r:id="rId18"/>
+      <w:headerReference w:type="default" r:id="rId19"/>
+      <w:footerReference w:type="default" r:id="rId20"/>
+      <w:footerReference w:type="first" r:id="rId21"/>
       <w:pgSz w:w="12240" w:h="15840" w:code="1"/>
       <w:pgMar w:top="1080" w:right="1267" w:bottom="1440" w:left="1267" w:header="547" w:footer="965" w:gutter="0"/>
       <w:cols w:space="720"/>
@@ -6935,7 +7271,7 @@
         <w:lang w:eastAsia="ja-JP"/>
       </w:rPr>
       <w:drawing>
-        <wp:anchor distT="0" distB="0" distL="114300" distR="114300" simplePos="0" relativeHeight="251658240" behindDoc="0" locked="0" layoutInCell="1" allowOverlap="1" wp14:anchorId="3ACC9ADA" wp14:editId="565D6713">
+        <wp:anchor distT="0" distB="0" distL="114300" distR="114300" simplePos="0" relativeHeight="251658240" behindDoc="0" locked="0" layoutInCell="1" allowOverlap="1" wp14:anchorId="4E0236BF" wp14:editId="45FB246A">
           <wp:simplePos x="0" y="0"/>
           <wp:positionH relativeFrom="column">
             <wp:posOffset>13335</wp:posOffset>
@@ -7003,7 +7339,7 @@
         <w:lang w:eastAsia="ja-JP"/>
       </w:rPr>
       <w:drawing>
-        <wp:anchor distT="0" distB="0" distL="114300" distR="114300" simplePos="0" relativeHeight="251657216" behindDoc="1" locked="0" layoutInCell="1" allowOverlap="1" wp14:anchorId="5848217D" wp14:editId="62398D3A">
+        <wp:anchor distT="0" distB="0" distL="114300" distR="114300" simplePos="0" relativeHeight="251657216" behindDoc="1" locked="0" layoutInCell="1" allowOverlap="1" wp14:anchorId="4EB0C6FB" wp14:editId="6ECE682B">
           <wp:simplePos x="0" y="0"/>
           <wp:positionH relativeFrom="column">
             <wp:posOffset>1600200</wp:posOffset>
@@ -7191,10 +7527,61 @@
     </w:r>
     <w:r>
       <w:tab/>
-      <w:t>[ADD A LOGO?]</w:t>
     </w:r>
     <w:r>
-      <w:br/>
+      <w:rPr>
+        <w:noProof/>
+        <w:color w:val="000000"/>
+        <w:lang w:eastAsia="ja-JP"/>
+      </w:rPr>
+      <w:drawing>
+        <wp:inline distT="0" distB="0" distL="0" distR="0" wp14:anchorId="7A5C7F57" wp14:editId="498E1D26">
+          <wp:extent cx="569166" cy="416256"/>
+          <wp:effectExtent l="0" t="0" r="2540" b="3175"/>
+          <wp:docPr id="3" name="Picture 3" descr="S:\documents_marketing\branding\logos_azavea\product_logos\acs_alchemist\acs-alchemist_logo_transparent_small.png"/>
+          <wp:cNvGraphicFramePr>
+            <a:graphicFrameLocks xmlns:a="http://schemas.openxmlformats.org/drawingml/2006/main" noChangeAspect="1"/>
+          </wp:cNvGraphicFramePr>
+          <a:graphic xmlns:a="http://schemas.openxmlformats.org/drawingml/2006/main">
+            <a:graphicData uri="http://schemas.openxmlformats.org/drawingml/2006/picture">
+              <pic:pic xmlns:pic="http://schemas.openxmlformats.org/drawingml/2006/picture">
+                <pic:nvPicPr>
+                  <pic:cNvPr id="0" name="Picture 1" descr="S:\documents_marketing\branding\logos_azavea\product_logos\acs_alchemist\acs-alchemist_logo_transparent_small.png"/>
+                  <pic:cNvPicPr>
+                    <a:picLocks noChangeAspect="1" noChangeArrowheads="1"/>
+                  </pic:cNvPicPr>
+                </pic:nvPicPr>
+                <pic:blipFill>
+                  <a:blip r:embed="rId1">
+                    <a:extLst>
+                      <a:ext uri="{28A0092B-C50C-407E-A947-70E740481C1C}">
+                        <a14:useLocalDpi xmlns:a14="http://schemas.microsoft.com/office/drawing/2010/main" val="0"/>
+                      </a:ext>
+                    </a:extLst>
+                  </a:blip>
+                  <a:srcRect/>
+                  <a:stretch>
+                    <a:fillRect/>
+                  </a:stretch>
+                </pic:blipFill>
+                <pic:spPr bwMode="auto">
+                  <a:xfrm>
+                    <a:off x="0" y="0"/>
+                    <a:ext cx="569687" cy="416637"/>
+                  </a:xfrm>
+                  <a:prstGeom prst="rect">
+                    <a:avLst/>
+                  </a:prstGeom>
+                  <a:noFill/>
+                  <a:ln>
+                    <a:noFill/>
+                  </a:ln>
+                </pic:spPr>
+              </pic:pic>
+            </a:graphicData>
+          </a:graphic>
+        </wp:inline>
+      </w:drawing>
     </w:r>
   </w:p>
   <w:p/>
@@ -9288,7 +9675,7 @@
 </file>
 
 <file path=customXml/itemProps1.xml><?xml version="1.0" encoding="utf-8"?>
-<ds:datastoreItem xmlns:ds="http://schemas.openxmlformats.org/officeDocument/2006/customXml" ds:itemID="{93B269CB-FA08-4EF6-B08C-4D0384653858}">
+<ds:datastoreItem xmlns:ds="http://schemas.openxmlformats.org/officeDocument/2006/customXml" ds:itemID="{02B5F0A8-E155-4EC4-8AEE-C54A8C41BFFA}">
   <ds:schemaRefs>
     <ds:schemaRef ds:uri="http://schemas.openxmlformats.org/officeDocument/2006/bibliography"/>
   </ds:schemaRefs>

</xml_diff>